<commit_message>
fix: add the actual belgian score system
</commit_message>
<xml_diff>
--- a/embedded_system_lab_exam_2024.docx
+++ b/embedded_system_lab_exam_2024.docx
@@ -143,71 +143,15 @@
       </w:r>
       <w:r>
         <w:rPr/>
-        <w:t xml:space="preserve"> Notice that the notebook is divided into two code </w:t>
-      </w:r>
-      <w:r>
-        <w:rPr/>
-        <w:t>cells</w:t>
-      </w:r>
-      <w:r>
-        <w:rPr/>
-        <w:t xml:space="preserve">. The first </w:t>
-      </w:r>
-      <w:r>
-        <w:rPr/>
-        <w:t>cell</w:t>
-      </w:r>
-      <w:r>
-        <w:rPr/>
-        <w:t xml:space="preserve"> needs </w:t>
-        <w:tab/>
-        <w:t xml:space="preserve">acceleration and is the code that will be implemented into the FPGA. This </w:t>
-      </w:r>
-      <w:r>
-        <w:rPr/>
-        <w:t>cell</w:t>
-      </w:r>
-      <w:r>
-        <w:rPr/>
-        <w:t xml:space="preserve"> is </w:t>
+        <w:t xml:space="preserve"> Notice that the notebook is divided into two code cells. The first cell needs </w:t>
+        <w:tab/>
+        <w:t xml:space="preserve">acceleration and is the code that will be implemented into the FPGA. This cell is </w:t>
         <w:tab/>
         <w:t xml:space="preserve">composed </w:t>
         <w:tab/>
-        <w:t xml:space="preserve">of a </w:t>
-      </w:r>
-      <w:r>
-        <w:rPr/>
-        <w:t>compute</w:t>
-      </w:r>
-      <w:r>
-        <w:rPr/>
-        <w:t xml:space="preserve"> function, which is used in the second </w:t>
-      </w:r>
-      <w:r>
-        <w:rPr/>
-        <w:t>cell</w:t>
-      </w:r>
-      <w:r>
-        <w:rPr/>
-        <w:t xml:space="preserve">, and some auxiliary data or functions </w:t>
-        <w:tab/>
-        <w:t xml:space="preserve">that are only used internally by the </w:t>
-      </w:r>
-      <w:r>
-        <w:rPr/>
-        <w:t>compute</w:t>
-      </w:r>
-      <w:r>
-        <w:rPr/>
-        <w:t xml:space="preserve"> function. The second code </w:t>
-      </w:r>
-      <w:r>
-        <w:rPr/>
-        <w:t>cell</w:t>
-      </w:r>
-      <w:r>
-        <w:rPr/>
-        <w:t xml:space="preserve"> is used just for </w:t>
+        <w:t xml:space="preserve">of a compute function, which is used in the second cell, and some auxiliary data or functions </w:t>
+        <w:tab/>
+        <w:t xml:space="preserve">that are only used internally by the compute function. The second code cell is used just for </w:t>
         <w:tab/>
         <w:t>visualization and can be run on the Pynq-Z2’s CPU.</w:t>
       </w:r>
@@ -326,15 +270,7 @@
       </w:r>
       <w:r>
         <w:rPr/>
-        <w:t xml:space="preserve"> Write a simple C++ testbench, to execute the </w:t>
-      </w:r>
-      <w:r>
-        <w:rPr/>
-        <w:t>compute</w:t>
-      </w:r>
-      <w:r>
-        <w:rPr/>
-        <w:t xml:space="preserve"> function</w:t>
+        <w:t xml:space="preserve"> Write a simple C++ testbench, to execute the compute function</w:t>
       </w:r>
     </w:p>
     <w:p>
@@ -445,15 +381,7 @@
       </w:r>
       <w:r>
         <w:rPr/>
-        <w:t xml:space="preserve"> Add the required pragmas to the </w:t>
-      </w:r>
-      <w:r>
-        <w:rPr/>
-        <w:t>compute</w:t>
-      </w:r>
-      <w:r>
-        <w:rPr/>
-        <w:t xml:space="preserve"> C++ function to use those interfaces.</w:t>
+        <w:t xml:space="preserve"> Add the required pragmas to the compute C++ function to use those interfaces.</w:t>
       </w:r>
     </w:p>
     <w:p>
@@ -590,15 +518,7 @@
       </w:r>
       <w:r>
         <w:rPr/>
-        <w:t xml:space="preserve">into the </w:t>
-      </w:r>
-      <w:r>
-        <w:rPr/>
-        <w:t>compute</w:t>
-      </w:r>
-      <w:r>
-        <w:rPr/>
-        <w:t xml:space="preserve"> function, and </w:t>
+        <w:t xml:space="preserve">into the compute function, and </w:t>
         <w:tab/>
         <w:t>return a value of 0 when the process was successful</w:t>
         <w:tab/>
@@ -863,15 +783,7 @@
       </w:r>
       <w:r>
         <w:rPr/>
-        <w:t xml:space="preserve"> Modify the Zynq SoC as needed (Add a HP slave interface, modify the P</w:t>
-      </w:r>
-      <w:r>
-        <w:rPr/>
-        <w:t>L</w:t>
-      </w:r>
-      <w:r>
-        <w:rPr/>
-        <w:t xml:space="preserve"> max frequency </w:t>
+        <w:t xml:space="preserve"> Modify the Zynq SoC as needed (Add a HP slave interface, modify the PL max frequency </w:t>
         <w:tab/>
         <w:t>to be lower than the max frequency of the IP core</w:t>
       </w:r>
@@ -1068,21 +980,7 @@
           <w:b w:val="false"/>
           <w:bCs w:val="false"/>
         </w:rPr>
-        <w:t xml:space="preserve">If you used the AXI lite interface for any input/output parameter of the </w:t>
-      </w:r>
-      <w:r>
-        <w:rPr>
-          <w:b w:val="false"/>
-          <w:bCs w:val="false"/>
-        </w:rPr>
-        <w:t>compute</w:t>
-      </w:r>
-      <w:r>
-        <w:rPr>
-          <w:b w:val="false"/>
-          <w:bCs w:val="false"/>
-        </w:rPr>
-        <w:t xml:space="preserve"> function</w:t>
+        <w:t>If you used the AXI lite interface for any input/output parameter of the compute function</w:t>
       </w:r>
     </w:p>
     <w:p>
@@ -1194,21 +1092,7 @@
           <w:b w:val="false"/>
           <w:bCs w:val="false"/>
         </w:rPr>
-        <w:t xml:space="preserve">If you used the AXI stream interface for any input/output parameter of the </w:t>
-      </w:r>
-      <w:r>
-        <w:rPr>
-          <w:b w:val="false"/>
-          <w:bCs w:val="false"/>
-        </w:rPr>
-        <w:t>compute</w:t>
-      </w:r>
-      <w:r>
-        <w:rPr>
-          <w:b w:val="false"/>
-          <w:bCs w:val="false"/>
-        </w:rPr>
-        <w:t xml:space="preserve"> </w:t>
+        <w:t xml:space="preserve">If you used the AXI stream interface for any input/output parameter of the compute </w:t>
         <w:tab/>
         <w:t>function</w:t>
       </w:r>
@@ -1415,11 +1299,7 @@
       </w:pPr>
       <w:r>
         <w:rPr/>
-        <w:t>For t</w:t>
-      </w:r>
-      <w:r>
-        <w:rPr/>
-        <w:t>his step you have to:</w:t>
+        <w:t>For this step you have to:</w:t>
       </w:r>
     </w:p>
     <w:p>
@@ -1656,6 +1536,17 @@
         <w:pStyle w:val="Normal"/>
         <w:bidi w:val="0"/>
         <w:jc w:val="start"/>
+        <w:rPr/>
+      </w:pPr>
+      <w:r>
+        <w:rPr/>
+      </w:r>
+    </w:p>
+    <w:p>
+      <w:pPr>
+        <w:pStyle w:val="Normal"/>
+        <w:bidi w:val="0"/>
+        <w:jc w:val="start"/>
         <w:rPr>
           <w:b/>
           <w:bCs/>
@@ -1674,51 +1565,6 @@
         <w:pStyle w:val="Normal"/>
         <w:bidi w:val="0"/>
         <w:jc w:val="start"/>
-        <w:rPr>
-          <w:b/>
-          <w:bCs/>
-        </w:rPr>
-      </w:pPr>
-      <w:r>
-        <w:rPr>
-          <w:b/>
-          <w:bCs/>
-        </w:rPr>
-        <w:tab/>
-      </w:r>
-      <w:r>
-        <w:rPr>
-          <w:b w:val="false"/>
-          <w:bCs w:val="false"/>
-        </w:rPr>
-        <w:t>The group was able to accomplish all steps</w:t>
-      </w:r>
-    </w:p>
-    <w:p>
-      <w:pPr>
-        <w:pStyle w:val="Normal"/>
-        <w:bidi w:val="0"/>
-        <w:jc w:val="start"/>
-        <w:rPr>
-          <w:b/>
-          <w:bCs/>
-        </w:rPr>
-      </w:pPr>
-      <w:r>
-        <w:rPr>
-          <w:b/>
-          <w:bCs/>
-        </w:rPr>
-        <w:tab/>
-        <w:tab/>
-        <w:t>25%</w:t>
-      </w:r>
-    </w:p>
-    <w:p>
-      <w:pPr>
-        <w:pStyle w:val="Normal"/>
-        <w:bidi w:val="0"/>
-        <w:jc w:val="start"/>
         <w:rPr/>
       </w:pPr>
       <w:r>
@@ -1758,7 +1604,20 @@
         </w:rPr>
         <w:tab/>
         <w:tab/>
-        <w:t>25%</w:t>
+      </w:r>
+      <w:r>
+        <w:rPr>
+          <w:b/>
+          <w:bCs/>
+        </w:rPr>
+        <w:t>4</w:t>
+      </w:r>
+      <w:r>
+        <w:rPr>
+          <w:b/>
+          <w:bCs/>
+        </w:rPr>
+        <w:t xml:space="preserve"> points</w:t>
       </w:r>
     </w:p>
     <w:p>
@@ -1808,7 +1667,90 @@
           <w:bCs/>
         </w:rPr>
         <w:tab/>
-        <w:t>25%</w:t>
+      </w:r>
+      <w:r>
+        <w:rPr>
+          <w:b/>
+          <w:bCs/>
+        </w:rPr>
+        <w:t>4</w:t>
+      </w:r>
+      <w:r>
+        <w:rPr>
+          <w:b/>
+          <w:bCs/>
+        </w:rPr>
+        <w:t xml:space="preserve"> points</w:t>
+      </w:r>
+    </w:p>
+    <w:p>
+      <w:pPr>
+        <w:pStyle w:val="Normal"/>
+        <w:bidi w:val="0"/>
+        <w:jc w:val="start"/>
+        <w:rPr/>
+      </w:pPr>
+      <w:r>
+        <w:rPr>
+          <w:b w:val="false"/>
+          <w:bCs w:val="false"/>
+        </w:rPr>
+        <w:tab/>
+        <w:t xml:space="preserve">Any step </w:t>
+      </w:r>
+      <w:r>
+        <w:rPr>
+          <w:b/>
+          <w:bCs/>
+        </w:rPr>
+        <w:t>2) j)</w:t>
+      </w:r>
+      <w:r>
+        <w:rPr>
+          <w:b w:val="false"/>
+          <w:bCs w:val="false"/>
+        </w:rPr>
+        <w:t xml:space="preserve"> was taken that improves the the max frequency or the latency from step </w:t>
+      </w:r>
+      <w:r>
+        <w:rPr>
+          <w:b/>
+          <w:bCs/>
+        </w:rPr>
+        <w:t xml:space="preserve">2) i) </w:t>
+      </w:r>
+    </w:p>
+    <w:p>
+      <w:pPr>
+        <w:pStyle w:val="Normal"/>
+        <w:bidi w:val="0"/>
+        <w:jc w:val="start"/>
+        <w:rPr>
+          <w:b/>
+          <w:bCs/>
+        </w:rPr>
+      </w:pPr>
+      <w:r>
+        <w:rPr>
+          <w:b/>
+          <w:bCs/>
+        </w:rPr>
+        <w:tab/>
+        <w:tab/>
+      </w:r>
+      <w:r>
+        <w:rPr>
+          <w:b/>
+          <w:bCs/>
+        </w:rPr>
+        <w:t>4</w:t>
+      </w:r>
+      <w:r>
+        <w:rPr>
+          <w:b/>
+          <w:bCs/>
+        </w:rPr>
+        <w:t xml:space="preserve"> points</w:t>
       </w:r>
     </w:p>
     <w:p>
@@ -1863,64 +1805,20 @@
         </w:rPr>
         <w:tab/>
         <w:tab/>
-        <w:t>25%</w:t>
-      </w:r>
-    </w:p>
-    <w:p>
-      <w:pPr>
-        <w:pStyle w:val="Normal"/>
-        <w:bidi w:val="0"/>
-        <w:jc w:val="start"/>
-        <w:rPr/>
-      </w:pPr>
-      <w:r>
-        <w:rPr>
-          <w:b w:val="false"/>
-          <w:bCs w:val="false"/>
-        </w:rPr>
-        <w:tab/>
-        <w:t xml:space="preserve">Any step </w:t>
-      </w:r>
-      <w:r>
-        <w:rPr>
-          <w:b/>
-          <w:bCs/>
-        </w:rPr>
-        <w:t>2) j)</w:t>
-      </w:r>
-      <w:r>
-        <w:rPr>
-          <w:b w:val="false"/>
-          <w:bCs w:val="false"/>
-        </w:rPr>
-        <w:t xml:space="preserve"> was taken that improves the the max frequency or the latency from step </w:t>
-      </w:r>
-      <w:r>
-        <w:rPr>
-          <w:b/>
-          <w:bCs/>
-        </w:rPr>
-        <w:t xml:space="preserve">2) i) </w:t>
-      </w:r>
-    </w:p>
-    <w:p>
-      <w:pPr>
-        <w:pStyle w:val="Normal"/>
-        <w:bidi w:val="0"/>
-        <w:jc w:val="start"/>
-        <w:rPr>
-          <w:b/>
-          <w:bCs/>
-        </w:rPr>
-      </w:pPr>
-      <w:r>
-        <w:rPr>
-          <w:b/>
-          <w:bCs/>
-        </w:rPr>
-        <w:tab/>
-        <w:tab/>
-        <w:t>25%</w:t>
+      </w:r>
+      <w:r>
+        <w:rPr>
+          <w:b/>
+          <w:bCs/>
+        </w:rPr>
+        <w:t>4</w:t>
+      </w:r>
+      <w:r>
+        <w:rPr>
+          <w:b/>
+          <w:bCs/>
+        </w:rPr>
+        <w:t xml:space="preserve"> points</w:t>
       </w:r>
     </w:p>
     <w:p>
@@ -1957,50 +1855,42 @@
         </w:rPr>
         <w:tab/>
         <w:tab/>
-        <w:t>25%</w:t>
-      </w:r>
-    </w:p>
-    <w:p>
-      <w:pPr>
-        <w:pStyle w:val="Normal"/>
-        <w:bidi w:val="0"/>
-        <w:jc w:val="start"/>
-        <w:rPr/>
-      </w:pPr>
-      <w:r>
-        <w:rPr>
-          <w:b/>
-          <w:bCs/>
-        </w:rPr>
-        <w:t>The exam is considered approve</w:t>
-      </w:r>
-      <w:r>
-        <w:rPr>
-          <w:b/>
-          <w:bCs/>
-        </w:rPr>
-        <w:t>d</w:t>
-      </w:r>
-      <w:r>
-        <w:rPr>
-          <w:b/>
-          <w:bCs/>
-        </w:rPr>
-        <w:t xml:space="preserve"> if the group reaches </w:t>
-      </w:r>
-      <w:r>
-        <w:rPr>
-          <w:b/>
-          <w:bCs/>
-        </w:rPr>
-        <w:t>a score of</w:t>
-      </w:r>
-      <w:r>
-        <w:rPr>
-          <w:b/>
-          <w:bCs/>
-        </w:rPr>
-        <w:t xml:space="preserve"> at least 75%</w:t>
+      </w:r>
+      <w:r>
+        <w:rPr>
+          <w:b/>
+          <w:bCs/>
+        </w:rPr>
+        <w:t>4</w:t>
+      </w:r>
+      <w:r>
+        <w:rPr>
+          <w:b/>
+          <w:bCs/>
+        </w:rPr>
+        <w:t xml:space="preserve"> points</w:t>
+      </w:r>
+    </w:p>
+    <w:p>
+      <w:pPr>
+        <w:pStyle w:val="Normal"/>
+        <w:bidi w:val="0"/>
+        <w:jc w:val="start"/>
+        <w:rPr/>
+      </w:pPr>
+      <w:r>
+        <w:rPr>
+          <w:b/>
+          <w:bCs/>
+        </w:rPr>
+        <w:t xml:space="preserve">The exam is considered approved if the group reaches a score of at least </w:t>
+      </w:r>
+      <w:r>
+        <w:rPr>
+          <w:b/>
+          <w:bCs/>
+        </w:rPr>
+        <w:t>10 points</w:t>
       </w:r>
     </w:p>
     <w:sectPr>
@@ -2040,7 +1930,7 @@
     <w:pPr>
       <w:widowControl/>
       <w:suppressAutoHyphens w:val="true"/>
-      <w:overflowPunct w:val="false"/>
+      <w:overflowPunct w:val="true"/>
       <w:bidi w:val="0"/>
       <w:spacing w:before="0" w:after="0"/>
       <w:jc w:val="start"/>

</xml_diff>